<commit_message>
index and list of tables changes
</commit_message>
<xml_diff>
--- a/report/chapters.docx
+++ b/report/chapters.docx
@@ -451,6 +451,7 @@
       <w:pPr>
         <w:spacing w:line="360" w:lineRule="auto"/>
         <w:sectPr>
+          <w:footerReference w:type="default" r:id="rId8"/>
           <w:type w:val="continuous"/>
           <w:pgSz w:w="11906" w:h="16838"/>
           <w:pgMar w:top="1440" w:right="1440" w:bottom="1440" w:left="1800" w:header="708" w:footer="708" w:gutter="0"/>
@@ -753,7 +754,7 @@
                     </pic:cNvPicPr>
                   </pic:nvPicPr>
                   <pic:blipFill>
-                    <a:blip r:embed="rId8">
+                    <a:blip r:embed="rId9">
                       <a:extLst>
                         <a:ext uri="{28A0092B-C50C-407E-A947-70E740481C1C}">
                           <a14:useLocalDpi xmlns:a14="http://schemas.microsoft.com/office/drawing/2010/main" val="0"/>
@@ -2101,7 +2102,7 @@
                     </pic:cNvPicPr>
                   </pic:nvPicPr>
                   <pic:blipFill>
-                    <a:blip r:embed="rId9">
+                    <a:blip r:embed="rId10">
                       <a:extLst>
                         <a:ext uri="{28A0092B-C50C-407E-A947-70E740481C1C}">
                           <a14:useLocalDpi xmlns:a14="http://schemas.microsoft.com/office/drawing/2010/main" val="0"/>
@@ -7212,7 +7213,7 @@
                     </pic:cNvPicPr>
                   </pic:nvPicPr>
                   <pic:blipFill>
-                    <a:blip r:embed="rId10" cstate="print">
+                    <a:blip r:embed="rId11" cstate="print">
                       <a:extLst>
                         <a:ext uri="{28A0092B-C50C-407E-A947-70E740481C1C}">
                           <a14:useLocalDpi xmlns:a14="http://schemas.microsoft.com/office/drawing/2010/main" val="0"/>
@@ -7692,7 +7693,7 @@
                     </pic:cNvPicPr>
                   </pic:nvPicPr>
                   <pic:blipFill>
-                    <a:blip r:embed="rId11">
+                    <a:blip r:embed="rId12">
                       <a:extLst>
                         <a:ext uri="{28A0092B-C50C-407E-A947-70E740481C1C}">
                           <a14:useLocalDpi xmlns:a14="http://schemas.microsoft.com/office/drawing/2010/main" val="0"/>
@@ -9037,7 +9038,7 @@
                     </pic:cNvPicPr>
                   </pic:nvPicPr>
                   <pic:blipFill>
-                    <a:blip r:embed="rId12">
+                    <a:blip r:embed="rId13">
                       <a:extLst>
                         <a:ext uri="{28A0092B-C50C-407E-A947-70E740481C1C}">
                           <a14:useLocalDpi xmlns:a14="http://schemas.microsoft.com/office/drawing/2010/main" val="0"/>
@@ -9224,7 +9225,7 @@
                     </pic:cNvPicPr>
                   </pic:nvPicPr>
                   <pic:blipFill>
-                    <a:blip r:embed="rId13">
+                    <a:blip r:embed="rId14">
                       <a:extLst>
                         <a:ext uri="{28A0092B-C50C-407E-A947-70E740481C1C}">
                           <a14:useLocalDpi xmlns:a14="http://schemas.microsoft.com/office/drawing/2010/main" val="0"/>
@@ -9311,7 +9312,25 @@
           <w:bCs/>
           <w:lang w:bidi="gu-IN"/>
         </w:rPr>
-        <w:t xml:space="preserve"> internal connection of 28byj-48 Stepper motor</w:t>
+        <w:t xml:space="preserve"> </w:t>
+      </w:r>
+      <w:r>
+        <w:rPr>
+          <w:rFonts w:ascii="Calibri" w:hAnsi="Calibri" w:cstheme="minorHAnsi"/>
+          <w:b/>
+          <w:bCs/>
+          <w:lang w:bidi="gu-IN"/>
+        </w:rPr>
+        <w:t>I</w:t>
+      </w:r>
+      <w:r>
+        <w:rPr>
+          <w:rFonts w:ascii="Calibri" w:hAnsi="Calibri" w:cstheme="minorHAnsi"/>
+          <w:b/>
+          <w:bCs/>
+          <w:lang w:bidi="gu-IN"/>
+        </w:rPr>
+        <w:t>nternal connection of 28byj-48 Stepper motor</w:t>
       </w:r>
     </w:p>
     <w:p>
@@ -11447,10 +11466,10 @@
           <w:szCs w:val="28"/>
         </w:rPr>
         <w:drawing>
-          <wp:inline distT="0" distB="0" distL="0" distR="0" wp14:anchorId="7D030813" wp14:editId="5745EA01">
-            <wp:extent cx="3314700" cy="2377440"/>
-            <wp:effectExtent l="0" t="0" r="0" b="0"/>
-            <wp:docPr id="18" name="Picture 18"/>
+          <wp:inline distT="0" distB="0" distL="0" distR="0" wp14:anchorId="3CDE5BFF" wp14:editId="0D632441">
+            <wp:extent cx="1517650" cy="1498600"/>
+            <wp:effectExtent l="0" t="0" r="6350" b="6350"/>
+            <wp:docPr id="1" name="Picture 1"/>
             <wp:cNvGraphicFramePr>
               <a:graphicFrameLocks xmlns:a="http://schemas.openxmlformats.org/drawingml/2006/main" noChangeAspect="1"/>
             </wp:cNvGraphicFramePr>
@@ -11458,36 +11477,30 @@
               <a:graphicData uri="http://schemas.openxmlformats.org/drawingml/2006/picture">
                 <pic:pic xmlns:pic="http://schemas.openxmlformats.org/drawingml/2006/picture">
                   <pic:nvPicPr>
-                    <pic:cNvPr id="0" name="Picture 11"/>
-                    <pic:cNvPicPr>
-                      <a:picLocks noChangeAspect="1" noChangeArrowheads="1"/>
-                    </pic:cNvPicPr>
+                    <pic:cNvPr id="1" name=""/>
+                    <pic:cNvPicPr/>
                   </pic:nvPicPr>
-                  <pic:blipFill>
-                    <a:blip r:embed="rId14">
-                      <a:extLst>
-                        <a:ext uri="{28A0092B-C50C-407E-A947-70E740481C1C}">
-                          <a14:useLocalDpi xmlns:a14="http://schemas.microsoft.com/office/drawing/2010/main" val="0"/>
-                        </a:ext>
-                      </a:extLst>
-                    </a:blip>
-                    <a:srcRect/>
-                    <a:stretch>
-                      <a:fillRect/>
-                    </a:stretch>
+                  <pic:blipFill rotWithShape="1">
+                    <a:blip r:embed="rId15"/>
+                    <a:srcRect l="2449" t="3674"/>
+                    <a:stretch/>
                   </pic:blipFill>
                   <pic:spPr bwMode="auto">
                     <a:xfrm>
                       <a:off x="0" y="0"/>
-                      <a:ext cx="3314700" cy="2377440"/>
+                      <a:ext cx="1517650" cy="1498600"/>
                     </a:xfrm>
                     <a:prstGeom prst="rect">
                       <a:avLst/>
                     </a:prstGeom>
-                    <a:noFill/>
                     <a:ln>
                       <a:noFill/>
                     </a:ln>
+                    <a:extLst>
+                      <a:ext uri="{53640926-AAD7-44D8-BBD7-CCE9431645EC}">
+                        <a14:shadowObscured xmlns:a14="http://schemas.microsoft.com/office/drawing/2010/main"/>
+                      </a:ext>
+                    </a:extLst>
                   </pic:spPr>
                 </pic:pic>
               </a:graphicData>
@@ -11545,7 +11558,25 @@
           <w:bCs/>
           <w:color w:val="auto"/>
         </w:rPr>
-        <w:t xml:space="preserve"> IC ULN2803 Pin Diagram</w:t>
+        <w:t xml:space="preserve"> IC ULN2</w:t>
+      </w:r>
+      <w:r>
+        <w:rPr>
+          <w:rFonts w:asciiTheme="minorHAnsi" w:hAnsiTheme="minorHAnsi" w:cstheme="minorHAnsi"/>
+          <w:b/>
+          <w:bCs/>
+          <w:color w:val="auto"/>
+        </w:rPr>
+        <w:t>0</w:t>
+      </w:r>
+      <w:r>
+        <w:rPr>
+          <w:rFonts w:asciiTheme="minorHAnsi" w:hAnsiTheme="minorHAnsi" w:cstheme="minorHAnsi"/>
+          <w:b/>
+          <w:bCs/>
+          <w:color w:val="auto"/>
+        </w:rPr>
+        <w:t>03 Pin Diagram</w:t>
       </w:r>
     </w:p>
     <w:p>
@@ -11597,20 +11628,67 @@
         <w:spacing w:line="360" w:lineRule="auto"/>
         <w:jc w:val="both"/>
         <w:rPr>
+          <w:rFonts w:cstheme="minorHAnsi"/>
+          <w:sz w:val="24"/>
+          <w:szCs w:val="24"/>
+        </w:rPr>
+      </w:pPr>
+      <w:r>
+        <w:rPr>
+          <w:rFonts w:cstheme="minorHAnsi"/>
+          <w:sz w:val="24"/>
+          <w:szCs w:val="24"/>
+        </w:rPr>
+        <w:t xml:space="preserve">The ULN2803 is designed to be compatible with standard TTL families while the ULN2804 is optimized for </w:t>
+      </w:r>
+      <w:proofErr w:type="gramStart"/>
+      <w:r>
+        <w:rPr>
+          <w:rFonts w:cstheme="minorHAnsi"/>
+          <w:sz w:val="24"/>
+          <w:szCs w:val="24"/>
+        </w:rPr>
+        <w:t>6 to 15 volt</w:t>
+      </w:r>
+      <w:proofErr w:type="gramEnd"/>
+      <w:r>
+        <w:rPr>
+          <w:rFonts w:cstheme="minorHAnsi"/>
+          <w:sz w:val="24"/>
+          <w:szCs w:val="24"/>
+        </w:rPr>
+        <w:t xml:space="preserve"> high level CMOS or PMOS.</w:t>
+      </w:r>
+    </w:p>
+    <w:p>
+      <w:pPr>
+        <w:tabs>
+          <w:tab w:val="center" w:pos="4513"/>
+          <w:tab w:val="left" w:pos="7128"/>
+        </w:tabs>
+        <w:spacing w:line="360" w:lineRule="auto"/>
+        <w:jc w:val="both"/>
+        <w:rPr>
+          <w:rFonts w:cstheme="minorHAnsi"/>
+          <w:sz w:val="24"/>
+          <w:szCs w:val="24"/>
+        </w:rPr>
+      </w:pPr>
+    </w:p>
+    <w:p>
+      <w:pPr>
+        <w:tabs>
+          <w:tab w:val="center" w:pos="4513"/>
+          <w:tab w:val="left" w:pos="7128"/>
+        </w:tabs>
+        <w:spacing w:line="360" w:lineRule="auto"/>
+        <w:jc w:val="both"/>
+        <w:rPr>
           <w:rFonts w:asciiTheme="minorHAnsi" w:hAnsiTheme="minorHAnsi" w:cstheme="minorHAnsi"/>
           <w:sz w:val="24"/>
           <w:szCs w:val="24"/>
         </w:rPr>
       </w:pPr>
-      <w:r>
-        <w:rPr>
-          <w:rFonts w:cstheme="minorHAnsi"/>
-          <w:sz w:val="24"/>
-          <w:szCs w:val="24"/>
-        </w:rPr>
-        <w:lastRenderedPageBreak/>
-        <w:t>The ULN2803 is designed to be compatible with standard TTL families while the ULN2804 is optimized for 6 to 15 volt high level CMOS or PMOS.</w:t>
-      </w:r>
     </w:p>
     <w:p>
       <w:pPr>
@@ -11637,6 +11715,7 @@
           <w:sz w:val="28"/>
           <w:szCs w:val="28"/>
         </w:rPr>
+        <w:lastRenderedPageBreak/>
         <w:t>IR Sensor Module</w:t>
       </w:r>
     </w:p>
@@ -11743,7 +11822,7 @@
                     </pic:cNvPicPr>
                   </pic:nvPicPr>
                   <pic:blipFill>
-                    <a:blip r:embed="rId15">
+                    <a:blip r:embed="rId16">
                       <a:extLst>
                         <a:ext uri="{28A0092B-C50C-407E-A947-70E740481C1C}">
                           <a14:useLocalDpi xmlns:a14="http://schemas.microsoft.com/office/drawing/2010/main" val="0"/>
@@ -11865,6 +11944,17 @@
         <w:jc w:val="both"/>
         <w:rPr>
           <w:rFonts w:cstheme="minorHAnsi"/>
+          <w:sz w:val="24"/>
+          <w:szCs w:val="24"/>
+        </w:rPr>
+      </w:pPr>
+    </w:p>
+    <w:p>
+      <w:pPr>
+        <w:spacing w:line="360" w:lineRule="auto"/>
+        <w:jc w:val="both"/>
+        <w:rPr>
+          <w:rFonts w:cstheme="minorHAnsi"/>
           <w:b/>
           <w:bCs/>
           <w:sz w:val="24"/>
@@ -12331,7 +12421,7 @@
                     </pic:cNvPicPr>
                   </pic:nvPicPr>
                   <pic:blipFill>
-                    <a:blip r:embed="rId16">
+                    <a:blip r:embed="rId17">
                       <a:extLst>
                         <a:ext uri="{28A0092B-C50C-407E-A947-70E740481C1C}">
                           <a14:useLocalDpi xmlns:a14="http://schemas.microsoft.com/office/drawing/2010/main" val="0"/>
@@ -12479,7 +12569,11 @@
           <w:szCs w:val="24"/>
         </w:rPr>
       </w:pPr>
-      <w:r>
+    </w:p>
+    <w:p>
+      <w:pPr>
+        <w:spacing w:line="360" w:lineRule="auto"/>
+        <w:jc w:val="both"/>
         <w:rPr>
           <w:rFonts w:ascii="CMR12" w:hAnsi="CMR12" w:cs="CMR12"/>
           <w:b/>
@@ -12487,6 +12581,68 @@
           <w:sz w:val="24"/>
           <w:szCs w:val="24"/>
         </w:rPr>
+      </w:pPr>
+    </w:p>
+    <w:p>
+      <w:pPr>
+        <w:spacing w:line="360" w:lineRule="auto"/>
+        <w:jc w:val="both"/>
+        <w:rPr>
+          <w:rFonts w:ascii="CMR12" w:hAnsi="CMR12" w:cs="CMR12"/>
+          <w:b/>
+          <w:bCs/>
+          <w:sz w:val="24"/>
+          <w:szCs w:val="24"/>
+        </w:rPr>
+      </w:pPr>
+    </w:p>
+    <w:p>
+      <w:pPr>
+        <w:spacing w:line="360" w:lineRule="auto"/>
+        <w:jc w:val="both"/>
+        <w:rPr>
+          <w:rFonts w:ascii="CMR12" w:hAnsi="CMR12" w:cs="CMR12"/>
+          <w:b/>
+          <w:bCs/>
+          <w:sz w:val="24"/>
+          <w:szCs w:val="24"/>
+        </w:rPr>
+      </w:pPr>
+    </w:p>
+    <w:p>
+      <w:pPr>
+        <w:spacing w:line="360" w:lineRule="auto"/>
+        <w:jc w:val="both"/>
+        <w:rPr>
+          <w:rFonts w:ascii="CMR12" w:hAnsi="CMR12" w:cs="CMR12"/>
+          <w:b/>
+          <w:bCs/>
+          <w:sz w:val="24"/>
+          <w:szCs w:val="24"/>
+        </w:rPr>
+      </w:pPr>
+    </w:p>
+    <w:p>
+      <w:pPr>
+        <w:spacing w:line="360" w:lineRule="auto"/>
+        <w:jc w:val="both"/>
+        <w:rPr>
+          <w:rFonts w:ascii="CMR12" w:hAnsi="CMR12" w:cs="CMR12"/>
+          <w:b/>
+          <w:bCs/>
+          <w:sz w:val="24"/>
+          <w:szCs w:val="24"/>
+        </w:rPr>
+      </w:pPr>
+      <w:r>
+        <w:rPr>
+          <w:rFonts w:ascii="CMR12" w:hAnsi="CMR12" w:cs="CMR12"/>
+          <w:b/>
+          <w:bCs/>
+          <w:sz w:val="24"/>
+          <w:szCs w:val="24"/>
+        </w:rPr>
+        <w:lastRenderedPageBreak/>
         <w:t>Pin Description of LCD:</w:t>
       </w:r>
     </w:p>
@@ -12924,7 +13080,6 @@
                 <w:sz w:val="24"/>
                 <w:szCs w:val="24"/>
               </w:rPr>
-              <w:lastRenderedPageBreak/>
               <w:t>4</w:t>
             </w:r>
           </w:p>
@@ -14306,21 +14461,9 @@
           <w:sz w:val="24"/>
           <w:szCs w:val="24"/>
         </w:rPr>
+        <w:lastRenderedPageBreak/>
         <w:t>Can work in 4-bit as well as 8-bit mode.</w:t>
       </w:r>
-    </w:p>
-    <w:p>
-      <w:pPr>
-        <w:spacing w:line="360" w:lineRule="auto"/>
-        <w:jc w:val="both"/>
-        <w:rPr>
-          <w:rFonts w:cstheme="minorHAnsi"/>
-          <w:b/>
-          <w:bCs/>
-          <w:sz w:val="24"/>
-          <w:szCs w:val="24"/>
-        </w:rPr>
-      </w:pPr>
     </w:p>
     <w:p>
       <w:pPr>
@@ -14391,7 +14534,6 @@
           <w:sz w:val="24"/>
           <w:szCs w:val="24"/>
         </w:rPr>
-        <w:lastRenderedPageBreak/>
         <w:t>A relay is an electromagnetic switch that is used to turn on and turn off a circuit by a</w:t>
       </w:r>
       <w:r>
@@ -14605,7 +14747,7 @@
                     </pic:cNvPicPr>
                   </pic:nvPicPr>
                   <pic:blipFill>
-                    <a:blip r:embed="rId17">
+                    <a:blip r:embed="rId18">
                       <a:extLst>
                         <a:ext uri="{28A0092B-C50C-407E-A947-70E740481C1C}">
                           <a14:useLocalDpi xmlns:a14="http://schemas.microsoft.com/office/drawing/2010/main" val="0"/>
@@ -14828,58 +14970,6 @@
     <w:p>
       <w:pPr>
         <w:spacing w:line="360" w:lineRule="auto"/>
-        <w:ind w:left="360"/>
-        <w:jc w:val="both"/>
-        <w:rPr>
-          <w:rFonts w:cstheme="minorHAnsi"/>
-          <w:b/>
-          <w:bCs/>
-          <w:sz w:val="24"/>
-          <w:szCs w:val="24"/>
-        </w:rPr>
-      </w:pPr>
-    </w:p>
-    <w:p>
-      <w:pPr>
-        <w:spacing w:line="360" w:lineRule="auto"/>
-        <w:sectPr>
-          <w:type w:val="continuous"/>
-          <w:pgSz w:w="11906" w:h="16838"/>
-          <w:pgMar w:top="1440" w:right="1440" w:bottom="1440" w:left="1800" w:header="708" w:footer="708" w:gutter="0"/>
-          <w:cols w:space="708"/>
-          <w:docGrid w:linePitch="360"/>
-        </w:sectPr>
-      </w:pPr>
-    </w:p>
-    <w:p>
-      <w:pPr>
-        <w:spacing w:line="360" w:lineRule="auto"/>
-        <w:jc w:val="both"/>
-        <w:rPr>
-          <w:rFonts w:cstheme="minorHAnsi"/>
-          <w:b/>
-          <w:bCs/>
-          <w:sz w:val="40"/>
-          <w:szCs w:val="40"/>
-        </w:rPr>
-      </w:pPr>
-    </w:p>
-    <w:p>
-      <w:pPr>
-        <w:spacing w:line="360" w:lineRule="auto"/>
-        <w:jc w:val="both"/>
-        <w:rPr>
-          <w:rFonts w:cstheme="minorHAnsi"/>
-          <w:b/>
-          <w:bCs/>
-          <w:sz w:val="40"/>
-          <w:szCs w:val="40"/>
-        </w:rPr>
-      </w:pPr>
-    </w:p>
-    <w:p>
-      <w:pPr>
-        <w:spacing w:line="360" w:lineRule="auto"/>
         <w:jc w:val="both"/>
         <w:rPr>
           <w:rFonts w:cstheme="minorHAnsi"/>
@@ -15045,7 +15135,7 @@
                     </pic:cNvPicPr>
                   </pic:nvPicPr>
                   <pic:blipFill>
-                    <a:blip r:embed="rId18">
+                    <a:blip r:embed="rId19">
                       <a:extLst>
                         <a:ext uri="{28A0092B-C50C-407E-A947-70E740481C1C}">
                           <a14:useLocalDpi xmlns:a14="http://schemas.microsoft.com/office/drawing/2010/main" val="0"/>
@@ -15116,7 +15206,7 @@
                     </pic:cNvPicPr>
                   </pic:nvPicPr>
                   <pic:blipFill>
-                    <a:blip r:embed="rId19">
+                    <a:blip r:embed="rId20">
                       <a:extLst>
                         <a:ext uri="{28A0092B-C50C-407E-A947-70E740481C1C}">
                           <a14:useLocalDpi xmlns:a14="http://schemas.microsoft.com/office/drawing/2010/main" val="0"/>
@@ -15871,7 +15961,7 @@
                     </pic:cNvPicPr>
                   </pic:nvPicPr>
                   <pic:blipFill>
-                    <a:blip r:embed="rId20">
+                    <a:blip r:embed="rId21">
                       <a:extLst>
                         <a:ext uri="{28A0092B-C50C-407E-A947-70E740481C1C}">
                           <a14:useLocalDpi xmlns:a14="http://schemas.microsoft.com/office/drawing/2010/main" val="0"/>
@@ -16223,7 +16313,7 @@
       <w:pPr>
         <w:spacing w:line="360" w:lineRule="auto"/>
         <w:sectPr>
-          <w:footerReference w:type="default" r:id="rId21"/>
+          <w:footerReference w:type="default" r:id="rId22"/>
           <w:type w:val="continuous"/>
           <w:pgSz w:w="11906" w:h="16838"/>
           <w:pgMar w:top="1440" w:right="1440" w:bottom="1440" w:left="1800" w:header="708" w:footer="708" w:gutter="0"/>
@@ -16944,7 +17034,7 @@
           <w:szCs w:val="24"/>
         </w:rPr>
         <w:sectPr>
-          <w:footerReference w:type="default" r:id="rId22"/>
+          <w:footerReference w:type="default" r:id="rId23"/>
           <w:type w:val="continuous"/>
           <w:pgSz w:w="11906" w:h="16838"/>
           <w:pgMar w:top="1440" w:right="1440" w:bottom="1440" w:left="1800" w:header="708" w:footer="708" w:gutter="0"/>
@@ -18018,7 +18108,7 @@
                     <pic:cNvPicPr/>
                   </pic:nvPicPr>
                   <pic:blipFill>
-                    <a:blip r:embed="rId23"/>
+                    <a:blip r:embed="rId24"/>
                     <a:srcRect l="997" t="2420"/>
                     <a:stretch>
                       <a:fillRect/>
@@ -18210,7 +18300,7 @@
                     <pic:cNvPicPr/>
                   </pic:nvPicPr>
                   <pic:blipFill>
-                    <a:blip r:embed="rId24"/>
+                    <a:blip r:embed="rId25"/>
                     <a:stretch>
                       <a:fillRect/>
                     </a:stretch>
@@ -18392,7 +18482,7 @@
                     <pic:cNvPicPr/>
                   </pic:nvPicPr>
                   <pic:blipFill>
-                    <a:blip r:embed="rId25"/>
+                    <a:blip r:embed="rId26"/>
                     <a:srcRect t="1029" r="1302"/>
                     <a:stretch>
                       <a:fillRect/>
@@ -18446,7 +18536,7 @@
                     <pic:cNvPicPr/>
                   </pic:nvPicPr>
                   <pic:blipFill>
-                    <a:blip r:embed="rId26"/>
+                    <a:blip r:embed="rId27"/>
                     <a:stretch>
                       <a:fillRect/>
                     </a:stretch>
@@ -18650,7 +18740,7 @@
                     <pic:cNvPicPr/>
                   </pic:nvPicPr>
                   <pic:blipFill>
-                    <a:blip r:embed="rId27"/>
+                    <a:blip r:embed="rId28"/>
                     <a:stretch>
                       <a:fillRect/>
                     </a:stretch>
@@ -18852,7 +18942,7 @@
                     <pic:cNvPicPr/>
                   </pic:nvPicPr>
                   <pic:blipFill>
-                    <a:blip r:embed="rId28"/>
+                    <a:blip r:embed="rId29"/>
                     <a:srcRect r="953"/>
                     <a:stretch>
                       <a:fillRect/>
@@ -19383,7 +19473,7 @@
                     </pic:cNvPicPr>
                   </pic:nvPicPr>
                   <pic:blipFill>
-                    <a:blip r:embed="rId29" cstate="print">
+                    <a:blip r:embed="rId30" cstate="print">
                       <a:extLst>
                         <a:ext uri="{28A0092B-C50C-407E-A947-70E740481C1C}">
                           <a14:useLocalDpi xmlns:a14="http://schemas.microsoft.com/office/drawing/2010/main" val="0"/>
@@ -19819,7 +19909,7 @@
                     </pic:cNvPicPr>
                   </pic:nvPicPr>
                   <pic:blipFill>
-                    <a:blip r:embed="rId30" cstate="print">
+                    <a:blip r:embed="rId31" cstate="print">
                       <a:extLst>
                         <a:ext uri="{28A0092B-C50C-407E-A947-70E740481C1C}">
                           <a14:useLocalDpi xmlns:a14="http://schemas.microsoft.com/office/drawing/2010/main" val="0"/>
@@ -19924,6 +20014,49 @@
 
 <file path=word/footer1.xml><?xml version="1.0" encoding="utf-8"?>
 <w:ftr xmlns:wpc="http://schemas.microsoft.com/office/word/2010/wordprocessingCanvas" xmlns:cx="http://schemas.microsoft.com/office/drawing/2014/chartex" xmlns:cx1="http://schemas.microsoft.com/office/drawing/2015/9/8/chartex" xmlns:cx2="http://schemas.microsoft.com/office/drawing/2015/10/21/chartex" xmlns:cx3="http://schemas.microsoft.com/office/drawing/2016/5/9/chartex" xmlns:cx4="http://schemas.microsoft.com/office/drawing/2016/5/10/chartex" xmlns:cx5="http://schemas.microsoft.com/office/drawing/2016/5/11/chartex" xmlns:cx6="http://schemas.microsoft.com/office/drawing/2016/5/12/chartex" xmlns:cx7="http://schemas.microsoft.com/office/drawing/2016/5/13/chartex" xmlns:cx8="http://schemas.microsoft.com/office/drawing/2016/5/14/chartex" xmlns:mc="http://schemas.openxmlformats.org/markup-compatibility/2006" xmlns:aink="http://schemas.microsoft.com/office/drawing/2016/ink" xmlns:am3d="http://schemas.microsoft.com/office/drawing/2017/model3d" xmlns:o="urn:schemas-microsoft-com:office:office" xmlns:r="http://schemas.openxmlformats.org/officeDocument/2006/relationships" xmlns:m="http://schemas.openxmlformats.org/officeDocument/2006/math" xmlns:v="urn:schemas-microsoft-com:vml" xmlns:wp14="http://schemas.microsoft.com/office/word/2010/wordprocessingDrawing" xmlns:wp="http://schemas.openxmlformats.org/drawingml/2006/wordprocessingDrawing" xmlns:w10="urn:schemas-microsoft-com:office:word" xmlns:w="http://schemas.openxmlformats.org/wordprocessingml/2006/main" xmlns:w14="http://schemas.microsoft.com/office/word/2010/wordml" xmlns:w15="http://schemas.microsoft.com/office/word/2012/wordml" xmlns:w16cex="http://schemas.microsoft.com/office/word/2018/wordml/cex" xmlns:w16cid="http://schemas.microsoft.com/office/word/2016/wordml/cid" xmlns:w16="http://schemas.microsoft.com/office/word/2018/wordml" xmlns:w16sdtdh="http://schemas.microsoft.com/office/word/2020/wordml/sdtdatahash" xmlns:w16se="http://schemas.microsoft.com/office/word/2015/wordml/symex" xmlns:wpg="http://schemas.microsoft.com/office/word/2010/wordprocessingGroup" xmlns:wpi="http://schemas.microsoft.com/office/word/2010/wordprocessingInk" xmlns:wne="http://schemas.microsoft.com/office/word/2006/wordml" xmlns:wps="http://schemas.microsoft.com/office/word/2010/wordprocessingShape" mc:Ignorable="w14 w15 w16se w16cid w16 w16cex w16sdtdh wp14">
+  <w:sdt>
+    <w:sdtPr>
+      <w:id w:val="-1382929214"/>
+      <w:docPartObj>
+        <w:docPartGallery w:val="Page Numbers (Bottom of Page)"/>
+        <w:docPartUnique/>
+      </w:docPartObj>
+    </w:sdtPr>
+    <w:sdtEndPr>
+      <w:rPr>
+        <w:noProof/>
+      </w:rPr>
+    </w:sdtEndPr>
+    <w:sdtContent>
+      <w:p>
+        <w:pPr>
+          <w:pStyle w:val="Footer"/>
+          <w:jc w:val="center"/>
+        </w:pPr>
+        <w:r>
+          <w:fldChar w:fldCharType="begin"/>
+        </w:r>
+        <w:r>
+          <w:instrText xml:space="preserve"> PAGE   \* MERGEFORMAT </w:instrText>
+        </w:r>
+        <w:r>
+          <w:fldChar w:fldCharType="separate"/>
+        </w:r>
+        <w:r>
+          <w:rPr>
+            <w:noProof/>
+          </w:rPr>
+          <w:t>2</w:t>
+        </w:r>
+        <w:r>
+          <w:rPr>
+            <w:noProof/>
+          </w:rPr>
+          <w:fldChar w:fldCharType="end"/>
+        </w:r>
+      </w:p>
+    </w:sdtContent>
+  </w:sdt>
   <w:p>
     <w:pPr>
       <w:pStyle w:val="Footer"/>
@@ -19934,6 +20067,102 @@
 
 <file path=word/footer2.xml><?xml version="1.0" encoding="utf-8"?>
 <w:ftr xmlns:wpc="http://schemas.microsoft.com/office/word/2010/wordprocessingCanvas" xmlns:cx="http://schemas.microsoft.com/office/drawing/2014/chartex" xmlns:cx1="http://schemas.microsoft.com/office/drawing/2015/9/8/chartex" xmlns:cx2="http://schemas.microsoft.com/office/drawing/2015/10/21/chartex" xmlns:cx3="http://schemas.microsoft.com/office/drawing/2016/5/9/chartex" xmlns:cx4="http://schemas.microsoft.com/office/drawing/2016/5/10/chartex" xmlns:cx5="http://schemas.microsoft.com/office/drawing/2016/5/11/chartex" xmlns:cx6="http://schemas.microsoft.com/office/drawing/2016/5/12/chartex" xmlns:cx7="http://schemas.microsoft.com/office/drawing/2016/5/13/chartex" xmlns:cx8="http://schemas.microsoft.com/office/drawing/2016/5/14/chartex" xmlns:mc="http://schemas.openxmlformats.org/markup-compatibility/2006" xmlns:aink="http://schemas.microsoft.com/office/drawing/2016/ink" xmlns:am3d="http://schemas.microsoft.com/office/drawing/2017/model3d" xmlns:o="urn:schemas-microsoft-com:office:office" xmlns:r="http://schemas.openxmlformats.org/officeDocument/2006/relationships" xmlns:m="http://schemas.openxmlformats.org/officeDocument/2006/math" xmlns:v="urn:schemas-microsoft-com:vml" xmlns:wp14="http://schemas.microsoft.com/office/word/2010/wordprocessingDrawing" xmlns:wp="http://schemas.openxmlformats.org/drawingml/2006/wordprocessingDrawing" xmlns:w10="urn:schemas-microsoft-com:office:word" xmlns:w="http://schemas.openxmlformats.org/wordprocessingml/2006/main" xmlns:w14="http://schemas.microsoft.com/office/word/2010/wordml" xmlns:w15="http://schemas.microsoft.com/office/word/2012/wordml" xmlns:w16cex="http://schemas.microsoft.com/office/word/2018/wordml/cex" xmlns:w16cid="http://schemas.microsoft.com/office/word/2016/wordml/cid" xmlns:w16="http://schemas.microsoft.com/office/word/2018/wordml" xmlns:w16sdtdh="http://schemas.microsoft.com/office/word/2020/wordml/sdtdatahash" xmlns:w16se="http://schemas.microsoft.com/office/word/2015/wordml/symex" xmlns:wpg="http://schemas.microsoft.com/office/word/2010/wordprocessingGroup" xmlns:wpi="http://schemas.microsoft.com/office/word/2010/wordprocessingInk" xmlns:wne="http://schemas.microsoft.com/office/word/2006/wordml" xmlns:wps="http://schemas.microsoft.com/office/word/2010/wordprocessingShape" mc:Ignorable="w14 w15 w16se w16cid w16 w16cex w16sdtdh wp14">
+  <w:sdt>
+    <w:sdtPr>
+      <w:id w:val="1307503101"/>
+      <w:docPartObj>
+        <w:docPartGallery w:val="Page Numbers (Bottom of Page)"/>
+        <w:docPartUnique/>
+      </w:docPartObj>
+    </w:sdtPr>
+    <w:sdtEndPr>
+      <w:rPr>
+        <w:noProof/>
+      </w:rPr>
+    </w:sdtEndPr>
+    <w:sdtContent>
+      <w:p>
+        <w:pPr>
+          <w:pStyle w:val="Footer"/>
+          <w:jc w:val="center"/>
+        </w:pPr>
+        <w:r>
+          <w:fldChar w:fldCharType="begin"/>
+        </w:r>
+        <w:r>
+          <w:instrText xml:space="preserve"> PAGE   \* MERGEFORMAT </w:instrText>
+        </w:r>
+        <w:r>
+          <w:fldChar w:fldCharType="separate"/>
+        </w:r>
+        <w:r>
+          <w:rPr>
+            <w:noProof/>
+          </w:rPr>
+          <w:t>2</w:t>
+        </w:r>
+        <w:r>
+          <w:rPr>
+            <w:noProof/>
+          </w:rPr>
+          <w:fldChar w:fldCharType="end"/>
+        </w:r>
+      </w:p>
+    </w:sdtContent>
+  </w:sdt>
+  <w:p>
+    <w:pPr>
+      <w:pStyle w:val="Footer"/>
+    </w:pPr>
+  </w:p>
+</w:ftr>
+</file>
+
+<file path=word/footer3.xml><?xml version="1.0" encoding="utf-8"?>
+<w:ftr xmlns:wpc="http://schemas.microsoft.com/office/word/2010/wordprocessingCanvas" xmlns:cx="http://schemas.microsoft.com/office/drawing/2014/chartex" xmlns:cx1="http://schemas.microsoft.com/office/drawing/2015/9/8/chartex" xmlns:cx2="http://schemas.microsoft.com/office/drawing/2015/10/21/chartex" xmlns:cx3="http://schemas.microsoft.com/office/drawing/2016/5/9/chartex" xmlns:cx4="http://schemas.microsoft.com/office/drawing/2016/5/10/chartex" xmlns:cx5="http://schemas.microsoft.com/office/drawing/2016/5/11/chartex" xmlns:cx6="http://schemas.microsoft.com/office/drawing/2016/5/12/chartex" xmlns:cx7="http://schemas.microsoft.com/office/drawing/2016/5/13/chartex" xmlns:cx8="http://schemas.microsoft.com/office/drawing/2016/5/14/chartex" xmlns:mc="http://schemas.openxmlformats.org/markup-compatibility/2006" xmlns:aink="http://schemas.microsoft.com/office/drawing/2016/ink" xmlns:am3d="http://schemas.microsoft.com/office/drawing/2017/model3d" xmlns:o="urn:schemas-microsoft-com:office:office" xmlns:r="http://schemas.openxmlformats.org/officeDocument/2006/relationships" xmlns:m="http://schemas.openxmlformats.org/officeDocument/2006/math" xmlns:v="urn:schemas-microsoft-com:vml" xmlns:wp14="http://schemas.microsoft.com/office/word/2010/wordprocessingDrawing" xmlns:wp="http://schemas.openxmlformats.org/drawingml/2006/wordprocessingDrawing" xmlns:w10="urn:schemas-microsoft-com:office:word" xmlns:w="http://schemas.openxmlformats.org/wordprocessingml/2006/main" xmlns:w14="http://schemas.microsoft.com/office/word/2010/wordml" xmlns:w15="http://schemas.microsoft.com/office/word/2012/wordml" xmlns:w16cex="http://schemas.microsoft.com/office/word/2018/wordml/cex" xmlns:w16cid="http://schemas.microsoft.com/office/word/2016/wordml/cid" xmlns:w16="http://schemas.microsoft.com/office/word/2018/wordml" xmlns:w16sdtdh="http://schemas.microsoft.com/office/word/2020/wordml/sdtdatahash" xmlns:w16se="http://schemas.microsoft.com/office/word/2015/wordml/symex" xmlns:wpg="http://schemas.microsoft.com/office/word/2010/wordprocessingGroup" xmlns:wpi="http://schemas.microsoft.com/office/word/2010/wordprocessingInk" xmlns:wne="http://schemas.microsoft.com/office/word/2006/wordml" xmlns:wps="http://schemas.microsoft.com/office/word/2010/wordprocessingShape" mc:Ignorable="w14 w15 w16se w16cid w16 w16cex w16sdtdh wp14">
+  <w:sdt>
+    <w:sdtPr>
+      <w:id w:val="1728563852"/>
+      <w:docPartObj>
+        <w:docPartGallery w:val="Page Numbers (Bottom of Page)"/>
+        <w:docPartUnique/>
+      </w:docPartObj>
+    </w:sdtPr>
+    <w:sdtEndPr>
+      <w:rPr>
+        <w:noProof/>
+      </w:rPr>
+    </w:sdtEndPr>
+    <w:sdtContent>
+      <w:p>
+        <w:pPr>
+          <w:pStyle w:val="Footer"/>
+          <w:jc w:val="center"/>
+        </w:pPr>
+        <w:r>
+          <w:fldChar w:fldCharType="begin"/>
+        </w:r>
+        <w:r>
+          <w:instrText xml:space="preserve"> PAGE   \* MERGEFORMAT </w:instrText>
+        </w:r>
+        <w:r>
+          <w:fldChar w:fldCharType="separate"/>
+        </w:r>
+        <w:r>
+          <w:rPr>
+            <w:noProof/>
+          </w:rPr>
+          <w:t>2</w:t>
+        </w:r>
+        <w:r>
+          <w:rPr>
+            <w:noProof/>
+          </w:rPr>
+          <w:fldChar w:fldCharType="end"/>
+        </w:r>
+      </w:p>
+    </w:sdtContent>
+  </w:sdt>
   <w:p>
     <w:pPr>
       <w:pStyle w:val="Footer"/>

</xml_diff>